<commit_message>
replaced docx file (Lab-3_part-2) (C#)
</commit_message>
<xml_diff>
--- a/Languages/C#/Labs/Lab-3_part-2/Lab_3_part_2.docx
+++ b/Languages/C#/Labs/Lab-3_part-2/Lab_3_part_2.docx
@@ -550,16 +550,7 @@
           <w:szCs w:val="24"/>
           <w:lang w:eastAsia="ru-RU"/>
         </w:rPr>
-        <w:t xml:space="preserve">Вводятся </w:t>
-      </w:r>
-      <w:r>
-        <w:rPr>
-          <w:rFonts w:eastAsia="MS Mincho"/>
-          <w:sz w:val="24"/>
-          <w:szCs w:val="24"/>
-          <w:lang w:eastAsia="ru-RU"/>
-        </w:rPr>
-        <w:t>числа</w:t>
+        <w:t>Вводятся числа</w:t>
       </w:r>
       <w:r>
         <w:rPr>
@@ -696,17 +687,7 @@
           <w:sz w:val="24"/>
           <w:szCs w:val="24"/>
         </w:rPr>
-        <w:t>количество положительных и отрицательных значен</w:t>
-      </w:r>
-      <w:bookmarkStart w:id="0" w:name="_GoBack"/>
-      <w:bookmarkEnd w:id="0"/>
-      <w:r>
-        <w:rPr>
-          <w:rFonts w:eastAsia="MS Mincho"/>
-          <w:sz w:val="24"/>
-          <w:szCs w:val="24"/>
-        </w:rPr>
-        <w:t xml:space="preserve">ий </w:t>
+        <w:t xml:space="preserve">количество положительных и отрицательных значений </w:t>
       </w:r>
       <w:proofErr w:type="gramStart"/>
       <w:r>
@@ -989,6 +970,7 @@
         </w:rPr>
         <w:t xml:space="preserve">, с точностью </w:t>
       </w:r>
+      <w:proofErr w:type="spellStart"/>
       <w:r>
         <w:rPr>
           <w:rFonts w:eastAsia="MS Mincho"/>
@@ -998,6 +980,7 @@
         </w:rPr>
         <w:t>eps</w:t>
       </w:r>
+      <w:proofErr w:type="spellEnd"/>
       <w:r>
         <w:rPr>
           <w:rFonts w:eastAsia="MS Mincho"/>
@@ -1140,11 +1123,11 @@
             <w:r>
               <w:rPr>
                 <w:rFonts w:ascii="Times New Roman" w:eastAsia="MS Mincho" w:hAnsi="Times New Roman"/>
-                <w:position w:val="-30"/>
-                <w:sz w:val="22"/>
-                <w:lang w:val="ru-RU" w:eastAsia="ru-RU"/>
-              </w:rPr>
-              <w:object w:dxaOrig="1460" w:dyaOrig="720" w14:anchorId="79552466">
+                <w:position w:val="-28"/>
+                <w:sz w:val="22"/>
+                <w:lang w:val="ru-RU" w:eastAsia="ru-RU"/>
+              </w:rPr>
+              <w:object w:dxaOrig="1520" w:dyaOrig="680">
                 <v:shapetype id="_x0000_t75" coordsize="21600,21600" o:spt="75" o:preferrelative="t" path="m@4@5l@4@11@9@11@9@5xe" filled="f" stroked="f">
                   <v:stroke joinstyle="miter"/>
                   <v:formulas>
@@ -1164,10 +1147,10 @@
                   <v:path o:extrusionok="f" gradientshapeok="t" o:connecttype="rect"/>
                   <o:lock v:ext="edit" aspectratio="t"/>
                 </v:shapetype>
-                <v:shape id="_x0000_i1036" type="#_x0000_t75" style="width:82.05pt;height:41pt" o:ole="">
+                <v:shape id="_x0000_i1025" type="#_x0000_t75" style="width:85.35pt;height:38.65pt" o:ole="">
                   <v:imagedata r:id="rId6" o:title=""/>
                 </v:shape>
-                <o:OLEObject Type="Embed" ProgID="Equation.3" ShapeID="_x0000_i1036" DrawAspect="Content" ObjectID="_1630342250" r:id="rId7"/>
+                <o:OLEObject Type="Embed" ProgID="Equation.3" ShapeID="_x0000_i1025" DrawAspect="Content" ObjectID="_1662127703" r:id="rId7"/>
               </w:object>
             </w:r>
           </w:p>
@@ -1223,15 +1206,15 @@
             <w:r>
               <w:rPr>
                 <w:rFonts w:ascii="Times New Roman" w:eastAsia="MS Mincho" w:hAnsi="Times New Roman"/>
-                <w:position w:val="-28"/>
-                <w:sz w:val="22"/>
-                <w:lang w:val="ru-RU" w:eastAsia="ru-RU"/>
-              </w:rPr>
-              <w:object w:dxaOrig="1340" w:dyaOrig="680">
-                <v:shape id="_x0000_i1037" type="#_x0000_t75" style="width:75.35pt;height:38.5pt" o:ole="">
+                <w:position w:val="-30"/>
+                <w:sz w:val="22"/>
+                <w:lang w:val="ru-RU" w:eastAsia="ru-RU"/>
+              </w:rPr>
+              <w:object w:dxaOrig="1460" w:dyaOrig="720" w14:anchorId="7FE6F06F">
+                <v:shape id="_x0000_i1026" type="#_x0000_t75" style="width:82pt;height:41.35pt" o:ole="">
                   <v:imagedata r:id="rId8" o:title=""/>
                 </v:shape>
-                <o:OLEObject Type="Embed" ProgID="Equation.3" ShapeID="_x0000_i1037" DrawAspect="Content" ObjectID="_1630342251" r:id="rId9"/>
+                <o:OLEObject Type="Embed" ProgID="Equation.3" ShapeID="_x0000_i1026" DrawAspect="Content" ObjectID="_1662127704" r:id="rId9"/>
               </w:object>
             </w:r>
           </w:p>
@@ -1284,13 +1267,77 @@
             </w:r>
             <w:r>
               <w:rPr>
+                <w:rFonts w:ascii="Times New Roman" w:eastAsia="MS Mincho" w:hAnsi="Times New Roman"/>
+                <w:position w:val="-28"/>
+                <w:sz w:val="22"/>
+                <w:lang w:val="ru-RU" w:eastAsia="ru-RU"/>
+              </w:rPr>
+              <w:object w:dxaOrig="1340" w:dyaOrig="680" w14:anchorId="494209A3">
+                <v:shape id="_x0000_i1028" type="#_x0000_t75" style="width:75.35pt;height:38.65pt" o:ole="">
+                  <v:imagedata r:id="rId10" o:title=""/>
+                </v:shape>
+                <o:OLEObject Type="Embed" ProgID="Equation.3" ShapeID="_x0000_i1028" DrawAspect="Content" ObjectID="_1662127705" r:id="rId11"/>
+              </w:object>
+            </w:r>
+          </w:p>
+        </w:tc>
+      </w:tr>
+      <w:tr>
+        <w:tc>
+          <w:tcPr>
+            <w:tcW w:w="817" w:type="dxa"/>
+            <w:vAlign w:val="center"/>
+          </w:tcPr>
+          <w:p>
+            <w:pPr>
+              <w:pStyle w:val="a3"/>
+              <w:jc w:val="center"/>
+              <w:rPr>
+                <w:rFonts w:ascii="Times New Roman" w:eastAsia="MS Mincho" w:hAnsi="Times New Roman"/>
+                <w:sz w:val="22"/>
+                <w:lang w:val="ru-RU" w:eastAsia="ru-RU"/>
+              </w:rPr>
+            </w:pPr>
+            <w:r>
+              <w:rPr>
+                <w:rFonts w:ascii="Times New Roman" w:eastAsia="MS Mincho" w:hAnsi="Times New Roman"/>
+                <w:sz w:val="22"/>
+                <w:lang w:val="ru-RU" w:eastAsia="ru-RU"/>
+              </w:rPr>
+              <w:t>2</w:t>
+            </w:r>
+          </w:p>
+        </w:tc>
+        <w:tc>
+          <w:tcPr>
+            <w:tcW w:w="4501" w:type="dxa"/>
+          </w:tcPr>
+          <w:p>
+            <w:pPr>
+              <w:pStyle w:val="a3"/>
+              <w:rPr>
+                <w:rFonts w:ascii="Times New Roman" w:eastAsia="MS Mincho" w:hAnsi="Times New Roman"/>
+                <w:sz w:val="22"/>
+                <w:lang w:val="ru-RU" w:eastAsia="ru-RU"/>
+              </w:rPr>
+            </w:pPr>
+            <w:r>
+              <w:rPr>
+                <w:rFonts w:ascii="Times New Roman" w:eastAsia="MS Mincho" w:hAnsi="Times New Roman"/>
+                <w:sz w:val="22"/>
+                <w:lang w:val="ru-RU" w:eastAsia="ru-RU"/>
+              </w:rPr>
+              <w:t xml:space="preserve">Вычислить: </w:t>
+            </w:r>
+            <w:r>
+              <w:rPr>
                 <w:noProof/>
                 <w:sz w:val="24"/>
                 <w:szCs w:val="24"/>
                 <w:lang w:val="ru-RU" w:eastAsia="ru-RU"/>
               </w:rPr>
               <w:drawing>
-                <wp:inline distT="0" distB="0" distL="0" distR="0">
+                <wp:inline distT="0" distB="0" distL="0" distR="0" wp14:anchorId="1AC3B40B" wp14:editId="60DECA48">
                   <wp:extent cx="1127051" cy="525758"/>
                   <wp:effectExtent l="0" t="0" r="0" b="8255"/>
                   <wp:docPr id="1" name="Рисунок 1"/>
@@ -1307,7 +1354,7 @@
                           </pic:cNvPicPr>
                         </pic:nvPicPr>
                         <pic:blipFill>
-                          <a:blip r:embed="rId10" cstate="print">
+                          <a:blip r:embed="rId12" cstate="print">
                             <a:extLst>
                               <a:ext uri="{28A0092B-C50C-407E-A947-70E740481C1C}">
                                 <a14:useLocalDpi xmlns:a14="http://schemas.microsoft.com/office/drawing/2010/main" val="0"/>
@@ -1340,6 +1387,68 @@
             </w:r>
           </w:p>
         </w:tc>
+        <w:tc>
+          <w:tcPr>
+            <w:tcW w:w="436" w:type="dxa"/>
+            <w:vAlign w:val="center"/>
+          </w:tcPr>
+          <w:p>
+            <w:pPr>
+              <w:pStyle w:val="a3"/>
+              <w:jc w:val="center"/>
+              <w:rPr>
+                <w:rFonts w:ascii="Times New Roman" w:eastAsia="MS Mincho" w:hAnsi="Times New Roman"/>
+                <w:sz w:val="22"/>
+                <w:lang w:val="ru-RU" w:eastAsia="ru-RU"/>
+              </w:rPr>
+            </w:pPr>
+            <w:r>
+              <w:rPr>
+                <w:rFonts w:ascii="Times New Roman" w:eastAsia="MS Mincho" w:hAnsi="Times New Roman"/>
+                <w:sz w:val="22"/>
+                <w:lang w:val="ru-RU" w:eastAsia="ru-RU"/>
+              </w:rPr>
+              <w:t>10</w:t>
+            </w:r>
+          </w:p>
+        </w:tc>
+        <w:tc>
+          <w:tcPr>
+            <w:tcW w:w="4951" w:type="dxa"/>
+          </w:tcPr>
+          <w:p>
+            <w:pPr>
+              <w:pStyle w:val="a3"/>
+              <w:rPr>
+                <w:rFonts w:ascii="Times New Roman" w:eastAsia="MS Mincho" w:hAnsi="Times New Roman"/>
+                <w:sz w:val="22"/>
+                <w:lang w:val="ru-RU" w:eastAsia="ru-RU"/>
+              </w:rPr>
+            </w:pPr>
+            <w:r>
+              <w:rPr>
+                <w:rFonts w:ascii="Times New Roman" w:eastAsia="MS Mincho" w:hAnsi="Times New Roman"/>
+                <w:sz w:val="22"/>
+                <w:lang w:val="ru-RU" w:eastAsia="ru-RU"/>
+              </w:rPr>
+              <w:t xml:space="preserve">Вычислить: </w:t>
+            </w:r>
+            <w:r>
+              <w:rPr>
+                <w:rFonts w:ascii="Times New Roman" w:eastAsia="MS Mincho" w:hAnsi="Times New Roman"/>
+                <w:position w:val="-30"/>
+                <w:sz w:val="22"/>
+                <w:lang w:val="ru-RU" w:eastAsia="ru-RU"/>
+              </w:rPr>
+              <w:object w:dxaOrig="1560" w:dyaOrig="700" w14:anchorId="7C42EB06">
+                <v:shape id="_x0000_i1029" type="#_x0000_t75" style="width:88pt;height:39.35pt" o:ole="">
+                  <v:imagedata r:id="rId13" o:title=""/>
+                </v:shape>
+                <o:OLEObject Type="Embed" ProgID="Equation.3" ShapeID="_x0000_i1029" DrawAspect="Content" ObjectID="_1662127706" r:id="rId14"/>
+              </w:object>
+            </w:r>
+          </w:p>
+        </w:tc>
       </w:tr>
       <w:tr>
         <w:tc>
@@ -1363,7 +1472,7 @@
                 <w:sz w:val="22"/>
                 <w:lang w:val="ru-RU" w:eastAsia="ru-RU"/>
               </w:rPr>
-              <w:t>2</w:t>
+              <w:t>3</w:t>
             </w:r>
           </w:p>
         </w:tc>
@@ -1390,75 +1499,13 @@
             </w:r>
             <w:r>
               <w:rPr>
-                <w:rFonts w:ascii="Times New Roman" w:eastAsia="MS Mincho" w:hAnsi="Times New Roman"/>
-                <w:position w:val="-30"/>
-                <w:sz w:val="22"/>
-                <w:lang w:val="ru-RU" w:eastAsia="ru-RU"/>
-              </w:rPr>
-              <w:object w:dxaOrig="1560" w:dyaOrig="700" w14:anchorId="524ADD0F">
-                <v:shape id="_x0000_i1025" type="#_x0000_t75" style="width:87.9pt;height:39.35pt" o:ole="">
-                  <v:imagedata r:id="rId11" o:title=""/>
-                </v:shape>
-                <o:OLEObject Type="Embed" ProgID="Equation.3" ShapeID="_x0000_i1025" DrawAspect="Content" ObjectID="_1630342252" r:id="rId12"/>
-              </w:object>
-            </w:r>
-          </w:p>
-        </w:tc>
-        <w:tc>
-          <w:tcPr>
-            <w:tcW w:w="436" w:type="dxa"/>
-            <w:vAlign w:val="center"/>
-          </w:tcPr>
-          <w:p>
-            <w:pPr>
-              <w:pStyle w:val="a3"/>
-              <w:jc w:val="center"/>
-              <w:rPr>
-                <w:rFonts w:ascii="Times New Roman" w:eastAsia="MS Mincho" w:hAnsi="Times New Roman"/>
-                <w:sz w:val="22"/>
-                <w:lang w:val="ru-RU" w:eastAsia="ru-RU"/>
-              </w:rPr>
-            </w:pPr>
-            <w:r>
-              <w:rPr>
-                <w:rFonts w:ascii="Times New Roman" w:eastAsia="MS Mincho" w:hAnsi="Times New Roman"/>
-                <w:sz w:val="22"/>
-                <w:lang w:val="ru-RU" w:eastAsia="ru-RU"/>
-              </w:rPr>
-              <w:t>10</w:t>
-            </w:r>
-          </w:p>
-        </w:tc>
-        <w:tc>
-          <w:tcPr>
-            <w:tcW w:w="4951" w:type="dxa"/>
-          </w:tcPr>
-          <w:p>
-            <w:pPr>
-              <w:pStyle w:val="a3"/>
-              <w:rPr>
-                <w:rFonts w:ascii="Times New Roman" w:eastAsia="MS Mincho" w:hAnsi="Times New Roman"/>
-                <w:sz w:val="22"/>
-                <w:lang w:val="ru-RU" w:eastAsia="ru-RU"/>
-              </w:rPr>
-            </w:pPr>
-            <w:r>
-              <w:rPr>
-                <w:rFonts w:ascii="Times New Roman" w:eastAsia="MS Mincho" w:hAnsi="Times New Roman"/>
-                <w:sz w:val="22"/>
-                <w:lang w:val="ru-RU" w:eastAsia="ru-RU"/>
-              </w:rPr>
-              <w:t xml:space="preserve">Вычислить: </w:t>
-            </w:r>
-            <w:r>
-              <w:rPr>
                 <w:noProof/>
                 <w:sz w:val="24"/>
                 <w:szCs w:val="24"/>
                 <w:lang w:val="ru-RU" w:eastAsia="ru-RU"/>
               </w:rPr>
               <w:drawing>
-                <wp:inline distT="0" distB="0" distL="0" distR="0">
+                <wp:inline distT="0" distB="0" distL="0" distR="0" wp14:anchorId="5E032683" wp14:editId="39E9612F">
                   <wp:extent cx="531628" cy="619792"/>
                   <wp:effectExtent l="0" t="0" r="0" b="8890"/>
                   <wp:docPr id="3" name="Рисунок 3"/>
@@ -1475,7 +1522,7 @@
                           </pic:cNvPicPr>
                         </pic:nvPicPr>
                         <pic:blipFill>
-                          <a:blip r:embed="rId13" cstate="print">
+                          <a:blip r:embed="rId15" cstate="print">
                             <a:extLst>
                               <a:ext uri="{28A0092B-C50C-407E-A947-70E740481C1C}">
                                 <a14:useLocalDpi xmlns:a14="http://schemas.microsoft.com/office/drawing/2010/main" val="0"/>
@@ -1508,70 +1555,6 @@
             </w:r>
           </w:p>
         </w:tc>
-      </w:tr>
-      <w:tr>
-        <w:tc>
-          <w:tcPr>
-            <w:tcW w:w="817" w:type="dxa"/>
-            <w:vAlign w:val="center"/>
-          </w:tcPr>
-          <w:p>
-            <w:pPr>
-              <w:pStyle w:val="a3"/>
-              <w:jc w:val="center"/>
-              <w:rPr>
-                <w:rFonts w:ascii="Times New Roman" w:eastAsia="MS Mincho" w:hAnsi="Times New Roman"/>
-                <w:sz w:val="22"/>
-                <w:lang w:val="ru-RU" w:eastAsia="ru-RU"/>
-              </w:rPr>
-            </w:pPr>
-            <w:r>
-              <w:rPr>
-                <w:rFonts w:ascii="Times New Roman" w:eastAsia="MS Mincho" w:hAnsi="Times New Roman"/>
-                <w:sz w:val="22"/>
-                <w:lang w:val="ru-RU" w:eastAsia="ru-RU"/>
-              </w:rPr>
-              <w:t>3</w:t>
-            </w:r>
-          </w:p>
-        </w:tc>
-        <w:tc>
-          <w:tcPr>
-            <w:tcW w:w="4501" w:type="dxa"/>
-          </w:tcPr>
-          <w:p>
-            <w:pPr>
-              <w:pStyle w:val="a3"/>
-              <w:rPr>
-                <w:rFonts w:ascii="Times New Roman" w:eastAsia="MS Mincho" w:hAnsi="Times New Roman"/>
-                <w:sz w:val="22"/>
-                <w:lang w:val="ru-RU" w:eastAsia="ru-RU"/>
-              </w:rPr>
-            </w:pPr>
-            <w:r>
-              <w:rPr>
-                <w:rFonts w:ascii="Times New Roman" w:eastAsia="MS Mincho" w:hAnsi="Times New Roman"/>
-                <w:sz w:val="22"/>
-                <w:lang w:val="ru-RU" w:eastAsia="ru-RU"/>
-              </w:rPr>
-              <w:t xml:space="preserve">Вычислить: </w:t>
-            </w:r>
-            <w:r>
-              <w:rPr>
-                <w:rFonts w:ascii="Times New Roman" w:eastAsia="MS Mincho" w:hAnsi="Times New Roman"/>
-                <w:position w:val="-28"/>
-                <w:sz w:val="22"/>
-                <w:lang w:val="ru-RU" w:eastAsia="ru-RU"/>
-              </w:rPr>
-              <w:object w:dxaOrig="1540" w:dyaOrig="700" w14:anchorId="575CEEBE">
-                <v:shape id="_x0000_i1026" type="#_x0000_t75" style="width:87.05pt;height:39.35pt" o:ole="">
-                  <v:imagedata r:id="rId14" o:title=""/>
-                </v:shape>
-                <o:OLEObject Type="Embed" ProgID="Equation.3" ShapeID="_x0000_i1026" DrawAspect="Content" ObjectID="_1630342253" r:id="rId15"/>
-              </w:object>
-            </w:r>
-          </w:p>
-        </w:tc>
         <w:tc>
           <w:tcPr>
             <w:tcW w:w="436" w:type="dxa"/>
@@ -1621,15 +1604,15 @@
             <w:r>
               <w:rPr>
                 <w:rFonts w:ascii="Times New Roman" w:eastAsia="MS Mincho" w:hAnsi="Times New Roman"/>
-                <w:position w:val="-30"/>
-                <w:sz w:val="22"/>
-                <w:lang w:val="ru-RU" w:eastAsia="ru-RU"/>
-              </w:rPr>
-              <w:object w:dxaOrig="1460" w:dyaOrig="700">
-                <v:shape id="_x0000_i1030" type="#_x0000_t75" style="width:82.05pt;height:39.35pt" o:ole="">
+                <w:position w:val="-28"/>
+                <w:sz w:val="22"/>
+                <w:lang w:val="ru-RU" w:eastAsia="ru-RU"/>
+              </w:rPr>
+              <w:object w:dxaOrig="1540" w:dyaOrig="700">
+                <v:shape id="_x0000_i1030" type="#_x0000_t75" style="width:87.35pt;height:39.35pt" o:ole="">
                   <v:imagedata r:id="rId16" o:title=""/>
                 </v:shape>
-                <o:OLEObject Type="Embed" ProgID="Equation.3" ShapeID="_x0000_i1030" DrawAspect="Content" ObjectID="_1630342254" r:id="rId17"/>
+                <o:OLEObject Type="Embed" ProgID="Equation.3" ShapeID="_x0000_i1030" DrawAspect="Content" ObjectID="_1662127707" r:id="rId17"/>
               </w:object>
             </w:r>
           </w:p>
@@ -1685,15 +1668,15 @@
             <w:r>
               <w:rPr>
                 <w:rFonts w:ascii="Times New Roman" w:eastAsia="MS Mincho" w:hAnsi="Times New Roman"/>
-                <w:position w:val="-28"/>
-                <w:sz w:val="22"/>
-                <w:lang w:val="ru-RU" w:eastAsia="ru-RU"/>
-              </w:rPr>
-              <w:object w:dxaOrig="1500" w:dyaOrig="680" w14:anchorId="47D9312E">
-                <v:shape id="_x0000_i1035" type="#_x0000_t75" style="width:84.55pt;height:38.5pt" o:ole="">
+                <w:position w:val="-30"/>
+                <w:sz w:val="22"/>
+                <w:lang w:val="ru-RU" w:eastAsia="ru-RU"/>
+              </w:rPr>
+              <w:object w:dxaOrig="1460" w:dyaOrig="700">
+                <v:shape id="_x0000_i1027" type="#_x0000_t75" style="width:82pt;height:39.35pt" o:ole="">
                   <v:imagedata r:id="rId18" o:title=""/>
                 </v:shape>
-                <o:OLEObject Type="Embed" ProgID="Equation.3" ShapeID="_x0000_i1035" DrawAspect="Content" ObjectID="_1630342255" r:id="rId19"/>
+                <o:OLEObject Type="Embed" ProgID="Equation.3" ShapeID="_x0000_i1027" DrawAspect="Content" ObjectID="_1662127708" r:id="rId19"/>
               </w:object>
             </w:r>
           </w:p>
@@ -1730,6 +1713,7 @@
           </w:tcPr>
           <w:p>
             <w:pPr>
+              <w:ind w:firstLine="0"/>
               <w:jc w:val="left"/>
             </w:pPr>
             <w:r>
@@ -1743,15 +1727,15 @@
             <w:r>
               <w:rPr>
                 <w:rFonts w:eastAsia="MS Mincho"/>
-                <w:position w:val="-30"/>
+                <w:position w:val="-28"/>
                 <w:sz w:val="22"/>
                 <w:lang w:eastAsia="ru-RU"/>
               </w:rPr>
-              <w:object w:dxaOrig="1320" w:dyaOrig="700" w14:anchorId="3214C0CB">
-                <v:shape id="_x0000_i1029" type="#_x0000_t75" style="width:74.5pt;height:39.35pt" o:ole="">
+              <w:object w:dxaOrig="1500" w:dyaOrig="680">
+                <v:shape id="_x0000_i1031" type="#_x0000_t75" style="width:84.65pt;height:38.65pt" o:ole="">
                   <v:imagedata r:id="rId20" o:title=""/>
                 </v:shape>
-                <o:OLEObject Type="Embed" ProgID="Equation.3" ShapeID="_x0000_i1029" DrawAspect="Content" ObjectID="_1630342256" r:id="rId21"/>
+                <o:OLEObject Type="Embed" ProgID="Equation.3" ShapeID="_x0000_i1031" DrawAspect="Content" ObjectID="_1662127709" r:id="rId21"/>
               </w:object>
             </w:r>
           </w:p>
@@ -1786,36 +1770,33 @@
         <w:tc>
           <w:tcPr>
             <w:tcW w:w="4501" w:type="dxa"/>
+            <w:vAlign w:val="center"/>
           </w:tcPr>
           <w:p>
             <w:pPr>
-              <w:pStyle w:val="a3"/>
-              <w:rPr>
-                <w:rFonts w:ascii="Times New Roman" w:eastAsia="MS Mincho" w:hAnsi="Times New Roman"/>
-                <w:sz w:val="22"/>
-                <w:lang w:val="ru-RU" w:eastAsia="ru-RU"/>
-              </w:rPr>
+              <w:ind w:firstLine="0"/>
+              <w:jc w:val="left"/>
             </w:pPr>
             <w:r>
               <w:rPr>
-                <w:rFonts w:ascii="Times New Roman" w:eastAsia="MS Mincho" w:hAnsi="Times New Roman"/>
-                <w:sz w:val="22"/>
-                <w:lang w:val="ru-RU" w:eastAsia="ru-RU"/>
+                <w:rFonts w:eastAsia="MS Mincho"/>
+                <w:sz w:val="22"/>
+                <w:lang w:eastAsia="ru-RU"/>
               </w:rPr>
               <w:t xml:space="preserve">Вычислить: </w:t>
             </w:r>
             <w:r>
               <w:rPr>
-                <w:rFonts w:ascii="Times New Roman" w:eastAsia="MS Mincho" w:hAnsi="Times New Roman"/>
+                <w:rFonts w:eastAsia="MS Mincho"/>
                 <w:position w:val="-30"/>
                 <w:sz w:val="22"/>
-                <w:lang w:val="ru-RU" w:eastAsia="ru-RU"/>
-              </w:rPr>
-              <w:object w:dxaOrig="1560" w:dyaOrig="700">
-                <v:shape id="_x0000_i1027" type="#_x0000_t75" style="width:87.9pt;height:39.35pt" o:ole="">
-                  <v:imagedata r:id="rId11" o:title=""/>
+                <w:lang w:eastAsia="ru-RU"/>
+              </w:rPr>
+              <w:object w:dxaOrig="1320" w:dyaOrig="700" w14:anchorId="7144A195">
+                <v:shape id="_x0000_i1032" type="#_x0000_t75" style="width:74.65pt;height:39.35pt" o:ole="">
+                  <v:imagedata r:id="rId22" o:title=""/>
                 </v:shape>
-                <o:OLEObject Type="Embed" ProgID="Equation.3" ShapeID="_x0000_i1027" DrawAspect="Content" ObjectID="_1630342257" r:id="rId22"/>
+                <o:OLEObject Type="Embed" ProgID="Equation.3" ShapeID="_x0000_i1032" DrawAspect="Content" ObjectID="_1662127710" r:id="rId23"/>
               </w:object>
             </w:r>
           </w:p>
@@ -1851,28 +1832,33 @@
           </w:tcPr>
           <w:p>
             <w:pPr>
-              <w:jc w:val="left"/>
+              <w:pStyle w:val="a3"/>
+              <w:rPr>
+                <w:rFonts w:ascii="Times New Roman" w:eastAsia="MS Mincho" w:hAnsi="Times New Roman"/>
+                <w:sz w:val="22"/>
+                <w:lang w:val="ru-RU" w:eastAsia="ru-RU"/>
+              </w:rPr>
             </w:pPr>
             <w:r>
               <w:rPr>
-                <w:rFonts w:eastAsia="MS Mincho"/>
-                <w:sz w:val="22"/>
-                <w:lang w:eastAsia="ru-RU"/>
+                <w:rFonts w:ascii="Times New Roman" w:eastAsia="MS Mincho" w:hAnsi="Times New Roman"/>
+                <w:sz w:val="22"/>
+                <w:lang w:val="ru-RU" w:eastAsia="ru-RU"/>
               </w:rPr>
               <w:t xml:space="preserve">Вычислить: </w:t>
             </w:r>
             <w:r>
               <w:rPr>
-                <w:rFonts w:eastAsia="MS Mincho"/>
+                <w:rFonts w:ascii="Times New Roman" w:eastAsia="MS Mincho" w:hAnsi="Times New Roman"/>
                 <w:position w:val="-30"/>
                 <w:sz w:val="22"/>
-                <w:lang w:eastAsia="ru-RU"/>
-              </w:rPr>
-              <w:object w:dxaOrig="1460" w:dyaOrig="700" w14:anchorId="46589461">
-                <v:shape id="_x0000_i1028" type="#_x0000_t75" style="width:82.05pt;height:39.35pt" o:ole="">
-                  <v:imagedata r:id="rId23" o:title=""/>
+                <w:lang w:val="ru-RU" w:eastAsia="ru-RU"/>
+              </w:rPr>
+              <w:object w:dxaOrig="1560" w:dyaOrig="700" w14:anchorId="2E6C4B58">
+                <v:shape id="_x0000_i1035" type="#_x0000_t75" style="width:88pt;height:39.35pt" o:ole="">
+                  <v:imagedata r:id="rId13" o:title=""/>
                 </v:shape>
-                <o:OLEObject Type="Embed" ProgID="Equation.3" ShapeID="_x0000_i1028" DrawAspect="Content" ObjectID="_1630342258" r:id="rId24"/>
+                <o:OLEObject Type="Embed" ProgID="Equation.3" ShapeID="_x0000_i1035" DrawAspect="Content" ObjectID="_1662127711" r:id="rId24"/>
               </w:object>
             </w:r>
           </w:p>
@@ -1910,33 +1896,31 @@
           </w:tcPr>
           <w:p>
             <w:pPr>
-              <w:pStyle w:val="a3"/>
-              <w:rPr>
-                <w:rFonts w:ascii="Times New Roman" w:eastAsia="MS Mincho" w:hAnsi="Times New Roman"/>
-                <w:sz w:val="22"/>
-                <w:lang w:val="ru-RU" w:eastAsia="ru-RU"/>
-              </w:rPr>
+              <w:ind w:firstLine="0"/>
+              <w:jc w:val="left"/>
             </w:pPr>
-            <w:r>
-              <w:rPr>
-                <w:rFonts w:ascii="Times New Roman" w:eastAsia="MS Mincho" w:hAnsi="Times New Roman"/>
-                <w:sz w:val="22"/>
-                <w:lang w:val="ru-RU" w:eastAsia="ru-RU"/>
+            <w:bookmarkStart w:id="0" w:name="_GoBack"/>
+            <w:bookmarkEnd w:id="0"/>
+            <w:r>
+              <w:rPr>
+                <w:rFonts w:eastAsia="MS Mincho"/>
+                <w:sz w:val="22"/>
+                <w:lang w:eastAsia="ru-RU"/>
               </w:rPr>
               <w:t xml:space="preserve">Вычислить: </w:t>
             </w:r>
             <w:r>
               <w:rPr>
-                <w:rFonts w:ascii="Times New Roman" w:eastAsia="MS Mincho" w:hAnsi="Times New Roman"/>
-                <w:position w:val="-28"/>
-                <w:sz w:val="22"/>
-                <w:lang w:val="ru-RU" w:eastAsia="ru-RU"/>
-              </w:rPr>
-              <w:object w:dxaOrig="999" w:dyaOrig="700" w14:anchorId="64F09155">
-                <v:shape id="_x0000_i1031" type="#_x0000_t75" style="width:56.1pt;height:39.35pt" o:ole="">
+                <w:rFonts w:eastAsia="MS Mincho"/>
+                <w:position w:val="-30"/>
+                <w:sz w:val="22"/>
+                <w:lang w:eastAsia="ru-RU"/>
+              </w:rPr>
+              <w:object w:dxaOrig="1460" w:dyaOrig="700" w14:anchorId="6A43E85F">
+                <v:shape id="_x0000_i1033" type="#_x0000_t75" style="width:82pt;height:39.35pt" o:ole="">
                   <v:imagedata r:id="rId25" o:title=""/>
                 </v:shape>
-                <o:OLEObject Type="Embed" ProgID="Equation.3" ShapeID="_x0000_i1031" DrawAspect="Content" ObjectID="_1630342259" r:id="rId26"/>
+                <o:OLEObject Type="Embed" ProgID="Equation.3" ShapeID="_x0000_i1033" DrawAspect="Content" ObjectID="_1662127712" r:id="rId26"/>
               </w:object>
             </w:r>
           </w:p>
@@ -1994,11 +1978,11 @@
                 <w:sz w:val="22"/>
                 <w:lang w:val="ru-RU" w:eastAsia="ru-RU"/>
               </w:rPr>
-              <w:object w:dxaOrig="1180" w:dyaOrig="700" w14:anchorId="57093AEF">
-                <v:shape id="_x0000_i1033" type="#_x0000_t75" style="width:67pt;height:39.35pt" o:ole="">
+              <w:object w:dxaOrig="999" w:dyaOrig="700" w14:anchorId="2A5D55E5">
+                <v:shape id="_x0000_i1036" type="#_x0000_t75" style="width:56pt;height:39.35pt" o:ole="">
                   <v:imagedata r:id="rId27" o:title=""/>
                 </v:shape>
-                <o:OLEObject Type="Embed" ProgID="Equation.3" ShapeID="_x0000_i1033" DrawAspect="Content" ObjectID="_1630342260" r:id="rId28"/>
+                <o:OLEObject Type="Embed" ProgID="Equation.3" ShapeID="_x0000_i1036" DrawAspect="Content" ObjectID="_1662127713" r:id="rId28"/>
               </w:object>
             </w:r>
           </w:p>
@@ -2054,15 +2038,15 @@
             <w:r>
               <w:rPr>
                 <w:rFonts w:ascii="Times New Roman" w:eastAsia="MS Mincho" w:hAnsi="Times New Roman"/>
-                <w:position w:val="-30"/>
-                <w:sz w:val="22"/>
-                <w:lang w:val="ru-RU" w:eastAsia="ru-RU"/>
-              </w:rPr>
-              <w:object w:dxaOrig="1460" w:dyaOrig="720">
-                <v:shape id="_x0000_i1032" type="#_x0000_t75" style="width:82.05pt;height:41pt" o:ole="">
+                <w:position w:val="-28"/>
+                <w:sz w:val="22"/>
+                <w:lang w:val="ru-RU" w:eastAsia="ru-RU"/>
+              </w:rPr>
+              <w:object w:dxaOrig="1180" w:dyaOrig="700" w14:anchorId="24C29DDE">
+                <v:shape id="_x0000_i1034" type="#_x0000_t75" style="width:67.35pt;height:39.35pt" o:ole="">
                   <v:imagedata r:id="rId29" o:title=""/>
                 </v:shape>
-                <o:OLEObject Type="Embed" ProgID="Equation.3" ShapeID="_x0000_i1032" DrawAspect="Content" ObjectID="_1630342261" r:id="rId30"/>
+                <o:OLEObject Type="Embed" ProgID="Equation.3" ShapeID="_x0000_i1034" DrawAspect="Content" ObjectID="_1662127714" r:id="rId30"/>
               </w:object>
             </w:r>
           </w:p>
@@ -2116,15 +2100,15 @@
             <w:r>
               <w:rPr>
                 <w:rFonts w:ascii="Times New Roman" w:eastAsia="MS Mincho" w:hAnsi="Times New Roman"/>
-                <w:position w:val="-28"/>
-                <w:sz w:val="22"/>
-                <w:lang w:val="ru-RU" w:eastAsia="ru-RU"/>
-              </w:rPr>
-              <w:object w:dxaOrig="1520" w:dyaOrig="680" w14:anchorId="255F268C">
-                <v:shape id="_x0000_i1034" type="#_x0000_t75" style="width:85.4pt;height:38.5pt" o:ole="">
+                <w:position w:val="-30"/>
+                <w:sz w:val="22"/>
+                <w:lang w:val="ru-RU" w:eastAsia="ru-RU"/>
+              </w:rPr>
+              <w:object w:dxaOrig="1460" w:dyaOrig="720">
+                <v:shape id="_x0000_i1037" type="#_x0000_t75" style="width:82pt;height:41.35pt" o:ole="">
                   <v:imagedata r:id="rId31" o:title=""/>
                 </v:shape>
-                <o:OLEObject Type="Embed" ProgID="Equation.3" ShapeID="_x0000_i1034" DrawAspect="Content" ObjectID="_1630342262" r:id="rId32"/>
+                <o:OLEObject Type="Embed" ProgID="Equation.3" ShapeID="_x0000_i1037" DrawAspect="Content" ObjectID="_1662127715" r:id="rId32"/>
               </w:object>
             </w:r>
           </w:p>

</xml_diff>